<commit_message>
The Bi.weekly status report
</commit_message>
<xml_diff>
--- a/Docs/bi.weekly/status.reports.2025.07.28/Bi Weekly Status Report.2025.07.28.JC.docx
+++ b/Docs/bi.weekly/status.reports.2025.07.28/Bi Weekly Status Report.2025.07.28.JC.docx
@@ -241,9 +241,131 @@
         <w:rPr>
           <w:u w:val="single"/>
         </w:rPr>
+        <w:t>5</w:t>
+      </w:r>
+      <w:r>
+        <w:rPr>
+          <w:u w:val="single"/>
+        </w:rPr>
+        <w:t>h</w:t>
+      </w:r>
+    </w:p>
+    <w:p>
+      <w:pPr>
+        <w:jc w:val="left"/>
+      </w:pPr>
+    </w:p>
+    <w:p>
+      <w:pPr>
+        <w:jc w:val="left"/>
+        <w:rPr>
+          <w:u w:val="single"/>
+        </w:rPr>
+      </w:pPr>
+      <w:r>
+        <w:t xml:space="preserve">Task </w:t>
+      </w:r>
+      <w:r>
         <w:t>3</w:t>
       </w:r>
       <w:r>
+        <w:t xml:space="preserve">: </w:t>
+      </w:r>
+      <w:r>
+        <w:rPr>
+          <w:u w:val="single"/>
+        </w:rPr>
+        <w:t xml:space="preserve">Python &amp; </w:t>
+      </w:r>
+      <w:proofErr w:type="spellStart"/>
+      <w:r>
+        <w:rPr>
+          <w:u w:val="single"/>
+        </w:rPr>
+        <w:t>CustomTkinter</w:t>
+      </w:r>
+      <w:proofErr w:type="spellEnd"/>
+      <w:r>
+        <w:t xml:space="preserve">                                     </w:t>
+      </w:r>
+      <w:r>
+        <w:tab/>
+        <w:t xml:space="preserve">        H</w:t>
+      </w:r>
+      <w:r>
+        <w:t xml:space="preserve">ours: </w:t>
+      </w:r>
+      <w:r>
+        <w:rPr>
+          <w:u w:val="single"/>
+        </w:rPr>
+        <w:t>25</w:t>
+      </w:r>
+      <w:r>
+        <w:rPr>
+          <w:u w:val="single"/>
+        </w:rPr>
+        <w:t>.5h</w:t>
+      </w:r>
+    </w:p>
+    <w:p>
+      <w:pPr>
+        <w:jc w:val="left"/>
+      </w:pPr>
+    </w:p>
+    <w:p>
+      <w:pPr>
+        <w:jc w:val="left"/>
+      </w:pPr>
+      <w:r>
+        <w:t xml:space="preserve">Task </w:t>
+      </w:r>
+      <w:r>
+        <w:t>4</w:t>
+      </w:r>
+      <w:r>
+        <w:t xml:space="preserve">: </w:t>
+      </w:r>
+      <w:r>
+        <w:rPr>
+          <w:u w:val="single"/>
+        </w:rPr>
+        <w:t>Python on Pi</w:t>
+      </w:r>
+      <w:r>
+        <w:tab/>
+      </w:r>
+      <w:r>
+        <w:tab/>
+      </w:r>
+      <w:r>
+        <w:tab/>
+      </w:r>
+      <w:r>
+        <w:tab/>
+      </w:r>
+      <w:r>
+        <w:tab/>
+      </w:r>
+      <w:r>
+        <w:t xml:space="preserve">                </w:t>
+      </w:r>
+      <w:r>
+        <w:t xml:space="preserve"> </w:t>
+      </w:r>
+      <w:r>
+        <w:t xml:space="preserve">   </w:t>
+      </w:r>
+      <w:r>
+        <w:t xml:space="preserve">Hours: </w:t>
+      </w:r>
+      <w:r>
+        <w:rPr>
+          <w:u w:val="single"/>
+        </w:rPr>
+        <w:t>2</w:t>
+      </w:r>
+      <w:r>
         <w:rPr>
           <w:u w:val="single"/>
         </w:rPr>
@@ -258,14 +380,258 @@
     <w:p>
       <w:pPr>
         <w:jc w:val="left"/>
-        <w:rPr>
-          <w:u w:val="single"/>
-        </w:rPr>
+      </w:pPr>
+    </w:p>
+    <w:p>
+      <w:pPr>
+        <w:jc w:val="left"/>
+      </w:pPr>
+      <w:r>
+        <w:tab/>
+      </w:r>
+      <w:r>
+        <w:tab/>
+      </w:r>
+      <w:r>
+        <w:tab/>
+      </w:r>
+      <w:r>
+        <w:tab/>
+      </w:r>
+      <w:r>
+        <w:tab/>
+      </w:r>
+      <w:r>
+        <w:tab/>
+      </w:r>
+      <w:r>
+        <w:t xml:space="preserve">            </w:t>
+      </w:r>
+      <w:r>
+        <w:tab/>
+        <w:t xml:space="preserve">Total Hours: </w:t>
+      </w:r>
+      <w:r>
+        <w:rPr>
+          <w:u w:val="single"/>
+        </w:rPr>
+        <w:t>37</w:t>
+      </w:r>
+      <w:r>
+        <w:rPr>
+          <w:u w:val="single"/>
+        </w:rPr>
+        <w:t>h</w:t>
+      </w:r>
+    </w:p>
+    <w:p>
+      <w:pPr>
+        <w:jc w:val="left"/>
+      </w:pPr>
+    </w:p>
+    <w:p>
+      <w:pPr>
+        <w:jc w:val="left"/>
+      </w:pPr>
+      <w:r>
+        <w:t xml:space="preserve">(if additional tasks </w:t>
+      </w:r>
+      <w:proofErr w:type="gramStart"/>
+      <w:r>
+        <w:t>were</w:t>
+      </w:r>
+      <w:proofErr w:type="gramEnd"/>
+      <w:r>
+        <w:t xml:space="preserve"> completed, please provide details on a separate document). </w:t>
+      </w:r>
+    </w:p>
+    <w:p>
+      <w:pPr>
+        <w:jc w:val="left"/>
+      </w:pPr>
+    </w:p>
+    <w:p>
+      <w:pPr>
+        <w:jc w:val="left"/>
+      </w:pPr>
+      <w:r>
+        <w:t xml:space="preserve">Name Team Peer who will concur with the above: </w:t>
+      </w:r>
+      <w:r>
+        <w:rPr>
+          <w:u w:val="single"/>
+        </w:rPr>
+        <w:t>Adam Broderick</w:t>
+      </w:r>
+    </w:p>
+    <w:p>
+      <w:pPr>
+        <w:jc w:val="left"/>
+      </w:pPr>
+    </w:p>
+    <w:p>
+      <w:pPr>
+        <w:jc w:val="left"/>
+      </w:pPr>
+    </w:p>
+    <w:p>
+      <w:pPr>
+        <w:jc w:val="left"/>
+      </w:pPr>
+    </w:p>
+    <w:p>
+      <w:pPr>
+        <w:jc w:val="left"/>
+      </w:pPr>
+      <w:r>
+        <w:t xml:space="preserve">Provide the tasks and hours of planned work for the next two weeks.  Note: to meet the objectives of the course, your total hours should be 20 </w:t>
+      </w:r>
+      <w:proofErr w:type="gramStart"/>
+      <w:r>
+        <w:t>hours).</w:t>
+      </w:r>
+      <w:proofErr w:type="gramEnd"/>
+      <w:r>
+        <w:t xml:space="preserve"> </w:t>
+      </w:r>
+    </w:p>
+    <w:p>
+      <w:pPr>
+        <w:jc w:val="left"/>
+      </w:pPr>
+    </w:p>
+    <w:p>
+      <w:pPr>
+        <w:jc w:val="left"/>
+      </w:pPr>
+    </w:p>
+    <w:p>
+      <w:pPr>
+        <w:jc w:val="left"/>
+      </w:pPr>
+      <w:r>
+        <w:t>Task 1:</w:t>
+      </w:r>
+      <w:r>
+        <w:t xml:space="preserve"> </w:t>
+      </w:r>
+      <w:r>
+        <w:rPr>
+          <w:u w:val="single"/>
+        </w:rPr>
+        <w:t>Discord engagement &amp; m</w:t>
+      </w:r>
+      <w:r>
+        <w:rPr>
+          <w:u w:val="single"/>
+        </w:rPr>
+        <w:t>eet with Team B</w:t>
+      </w:r>
+      <w:r>
+        <w:t xml:space="preserve">                       </w:t>
+      </w:r>
+      <w:r>
+        <w:t>Hours:</w:t>
+      </w:r>
+      <w:r>
+        <w:t xml:space="preserve"> </w:t>
+      </w:r>
+      <w:r>
+        <w:rPr>
+          <w:u w:val="single"/>
+        </w:rPr>
+        <w:t>6</w:t>
+      </w:r>
+      <w:r>
+        <w:rPr>
+          <w:u w:val="single"/>
+        </w:rPr>
+        <w:t>h</w:t>
+      </w:r>
+    </w:p>
+    <w:p>
+      <w:pPr>
+        <w:jc w:val="left"/>
+      </w:pPr>
+    </w:p>
+    <w:p>
+      <w:pPr>
+        <w:jc w:val="left"/>
       </w:pPr>
       <w:r>
         <w:t xml:space="preserve">Task </w:t>
       </w:r>
       <w:r>
+        <w:t>2</w:t>
+      </w:r>
+      <w:r>
+        <w:t xml:space="preserve">: </w:t>
+      </w:r>
+      <w:r>
+        <w:rPr>
+          <w:u w:val="single"/>
+        </w:rPr>
+        <w:t xml:space="preserve">Python &amp; </w:t>
+      </w:r>
+      <w:proofErr w:type="spellStart"/>
+      <w:r>
+        <w:rPr>
+          <w:u w:val="single"/>
+        </w:rPr>
+        <w:t>CustomTkinter</w:t>
+      </w:r>
+      <w:proofErr w:type="spellEnd"/>
+      <w:r>
+        <w:t xml:space="preserve">                                 </w:t>
+      </w:r>
+      <w:r>
+        <w:tab/>
+        <w:t xml:space="preserve">       </w:t>
+      </w:r>
+      <w:r>
+        <w:t xml:space="preserve"> </w:t>
+      </w:r>
+      <w:r>
+        <w:t>Hours:</w:t>
+      </w:r>
+      <w:r>
+        <w:t xml:space="preserve"> </w:t>
+      </w:r>
+      <w:r>
+        <w:rPr>
+          <w:u w:val="single"/>
+        </w:rPr>
+        <w:t>1</w:t>
+      </w:r>
+      <w:r>
+        <w:rPr>
+          <w:u w:val="single"/>
+        </w:rPr>
+        <w:t>4</w:t>
+      </w:r>
+      <w:r>
+        <w:rPr>
+          <w:u w:val="single"/>
+        </w:rPr>
+        <w:t>h</w:t>
+      </w:r>
+    </w:p>
+    <w:p>
+      <w:pPr>
+        <w:jc w:val="left"/>
+      </w:pPr>
+    </w:p>
+    <w:p>
+      <w:pPr>
+        <w:jc w:val="left"/>
+        <w:rPr>
+          <w:u w:val="single"/>
+        </w:rPr>
+      </w:pPr>
+      <w:r>
+        <w:t xml:space="preserve">Task </w:t>
+      </w:r>
+      <w:r>
         <w:t>3</w:t>
       </w:r>
       <w:r>
@@ -275,25 +641,19 @@
         <w:rPr>
           <w:u w:val="single"/>
         </w:rPr>
-        <w:t xml:space="preserve">Python &amp; </w:t>
-      </w:r>
-      <w:proofErr w:type="spellStart"/>
-      <w:r>
-        <w:rPr>
-          <w:u w:val="single"/>
-        </w:rPr>
-        <w:t>CustomTkinter</w:t>
-      </w:r>
-      <w:proofErr w:type="spellEnd"/>
-      <w:r>
-        <w:t xml:space="preserve">                                     </w:t>
-      </w:r>
-      <w:r>
-        <w:tab/>
-        <w:t xml:space="preserve">        H</w:t>
-      </w:r>
-      <w:r>
-        <w:t xml:space="preserve">ours: </w:t>
+        <w:t>Test Python on P</w:t>
+      </w:r>
+      <w:r>
+        <w:rPr>
+          <w:u w:val="single"/>
+        </w:rPr>
+        <w:t>y</w:t>
+      </w:r>
+      <w:r>
+        <w:t xml:space="preserve">                                                               Hours:</w:t>
+      </w:r>
+      <w:r>
+        <w:t xml:space="preserve"> </w:t>
       </w:r>
       <w:r>
         <w:rPr>
@@ -305,56 +665,45 @@
         <w:rPr>
           <w:u w:val="single"/>
         </w:rPr>
-        <w:t>8.5h</w:t>
-      </w:r>
-    </w:p>
-    <w:p>
-      <w:pPr>
-        <w:jc w:val="left"/>
-      </w:pPr>
-    </w:p>
-    <w:p>
-      <w:pPr>
-        <w:jc w:val="left"/>
-      </w:pPr>
-      <w:r>
-        <w:t xml:space="preserve">Task </w:t>
-      </w:r>
-      <w:r>
-        <w:t>4</w:t>
-      </w:r>
-      <w:r>
-        <w:t xml:space="preserve">: </w:t>
-      </w:r>
-      <w:r>
-        <w:rPr>
-          <w:u w:val="single"/>
-        </w:rPr>
-        <w:t>Python on Pi</w:t>
-      </w:r>
-      <w:r>
-        <w:tab/>
-      </w:r>
-      <w:r>
-        <w:tab/>
-      </w:r>
-      <w:r>
-        <w:tab/>
-      </w:r>
-      <w:r>
-        <w:tab/>
-      </w:r>
-      <w:r>
-        <w:tab/>
-      </w:r>
-      <w:r>
-        <w:t xml:space="preserve">                </w:t>
-      </w:r>
-      <w:r>
-        <w:t xml:space="preserve"> </w:t>
-      </w:r>
-      <w:r>
-        <w:t xml:space="preserve">   </w:t>
+        <w:t>h</w:t>
+      </w:r>
+    </w:p>
+    <w:p>
+      <w:pPr>
+        <w:jc w:val="left"/>
+        <w:rPr>
+          <w:u w:val="single"/>
+        </w:rPr>
+      </w:pPr>
+    </w:p>
+    <w:p>
+      <w:pPr>
+        <w:jc w:val="left"/>
+      </w:pPr>
+      <w:r>
+        <w:t xml:space="preserve">Task 4: </w:t>
+      </w:r>
+      <w:r>
+        <w:rPr>
+          <w:u w:val="single"/>
+        </w:rPr>
+        <w:t>Work on presentation</w:t>
+      </w:r>
+      <w:r>
+        <w:tab/>
+      </w:r>
+      <w:r>
+        <w:tab/>
+      </w:r>
+      <w:r>
+        <w:tab/>
+      </w:r>
+      <w:r>
+        <w:tab/>
+      </w:r>
+      <w:r>
+        <w:tab/>
+        <w:t xml:space="preserve">        </w:t>
       </w:r>
       <w:r>
         <w:t xml:space="preserve">Hours: </w:t>
@@ -363,344 +712,7 @@
         <w:rPr>
           <w:u w:val="single"/>
         </w:rPr>
-        <w:t>2</w:t>
-      </w:r>
-      <w:r>
-        <w:rPr>
-          <w:u w:val="single"/>
-        </w:rPr>
-        <w:t>h</w:t>
-      </w:r>
-    </w:p>
-    <w:p>
-      <w:pPr>
-        <w:jc w:val="left"/>
-      </w:pPr>
-    </w:p>
-    <w:p>
-      <w:pPr>
-        <w:jc w:val="left"/>
-      </w:pPr>
-    </w:p>
-    <w:p>
-      <w:pPr>
-        <w:jc w:val="left"/>
-      </w:pPr>
-      <w:r>
-        <w:tab/>
-      </w:r>
-      <w:r>
-        <w:tab/>
-      </w:r>
-      <w:r>
-        <w:tab/>
-      </w:r>
-      <w:r>
-        <w:tab/>
-      </w:r>
-      <w:r>
-        <w:tab/>
-      </w:r>
-      <w:r>
-        <w:tab/>
-      </w:r>
-      <w:r>
-        <w:t xml:space="preserve">            </w:t>
-      </w:r>
-      <w:r>
-        <w:tab/>
-        <w:t xml:space="preserve">Total Hours: </w:t>
-      </w:r>
-      <w:r>
-        <w:rPr>
-          <w:u w:val="single"/>
-        </w:rPr>
-        <w:t>h</w:t>
-      </w:r>
-    </w:p>
-    <w:p>
-      <w:pPr>
-        <w:jc w:val="left"/>
-      </w:pPr>
-    </w:p>
-    <w:p>
-      <w:pPr>
-        <w:jc w:val="left"/>
-      </w:pPr>
-      <w:r>
-        <w:t xml:space="preserve">(if additional tasks </w:t>
-      </w:r>
-      <w:proofErr w:type="gramStart"/>
-      <w:r>
-        <w:t>were</w:t>
-      </w:r>
-      <w:proofErr w:type="gramEnd"/>
-      <w:r>
-        <w:t xml:space="preserve"> completed, please provide details on a separate document). </w:t>
-      </w:r>
-    </w:p>
-    <w:p>
-      <w:pPr>
-        <w:jc w:val="left"/>
-      </w:pPr>
-    </w:p>
-    <w:p>
-      <w:pPr>
-        <w:jc w:val="left"/>
-      </w:pPr>
-      <w:r>
-        <w:t xml:space="preserve">Name Team Peer who will concur with the above: </w:t>
-      </w:r>
-      <w:r>
-        <w:rPr>
-          <w:u w:val="single"/>
-        </w:rPr>
-        <w:t>Adam Broderick</w:t>
-      </w:r>
-    </w:p>
-    <w:p>
-      <w:pPr>
-        <w:jc w:val="left"/>
-      </w:pPr>
-    </w:p>
-    <w:p>
-      <w:pPr>
-        <w:jc w:val="left"/>
-      </w:pPr>
-    </w:p>
-    <w:p>
-      <w:pPr>
-        <w:jc w:val="left"/>
-      </w:pPr>
-    </w:p>
-    <w:p>
-      <w:pPr>
-        <w:jc w:val="left"/>
-      </w:pPr>
-      <w:r>
-        <w:t xml:space="preserve">Provide the tasks and hours of planned work for the next two weeks.  Note: to meet the objectives of the course, your total hours should be 20 </w:t>
-      </w:r>
-      <w:proofErr w:type="gramStart"/>
-      <w:r>
-        <w:t>hours).</w:t>
-      </w:r>
-      <w:proofErr w:type="gramEnd"/>
-      <w:r>
-        <w:t xml:space="preserve"> </w:t>
-      </w:r>
-    </w:p>
-    <w:p>
-      <w:pPr>
-        <w:jc w:val="left"/>
-      </w:pPr>
-    </w:p>
-    <w:p>
-      <w:pPr>
-        <w:jc w:val="left"/>
-      </w:pPr>
-    </w:p>
-    <w:p>
-      <w:pPr>
-        <w:jc w:val="left"/>
-      </w:pPr>
-      <w:r>
-        <w:t>Task 1:</w:t>
-      </w:r>
-      <w:r>
-        <w:t xml:space="preserve"> </w:t>
-      </w:r>
-      <w:r>
-        <w:rPr>
-          <w:u w:val="single"/>
-        </w:rPr>
-        <w:t>Discord engagement &amp; m</w:t>
-      </w:r>
-      <w:r>
-        <w:rPr>
-          <w:u w:val="single"/>
-        </w:rPr>
-        <w:t>eet with Team B</w:t>
-      </w:r>
-      <w:r>
-        <w:t xml:space="preserve">                       </w:t>
-      </w:r>
-      <w:r>
-        <w:t>Hours:</w:t>
-      </w:r>
-      <w:r>
-        <w:t xml:space="preserve"> </w:t>
-      </w:r>
-      <w:r>
-        <w:rPr>
-          <w:u w:val="single"/>
-        </w:rPr>
-        <w:t>6</w:t>
-      </w:r>
-      <w:r>
-        <w:rPr>
-          <w:u w:val="single"/>
-        </w:rPr>
-        <w:t>h</w:t>
-      </w:r>
-    </w:p>
-    <w:p>
-      <w:pPr>
-        <w:jc w:val="left"/>
-      </w:pPr>
-    </w:p>
-    <w:p>
-      <w:pPr>
-        <w:jc w:val="left"/>
-      </w:pPr>
-      <w:r>
-        <w:t xml:space="preserve">Task </w:t>
-      </w:r>
-      <w:r>
-        <w:t>2</w:t>
-      </w:r>
-      <w:r>
-        <w:t xml:space="preserve">: </w:t>
-      </w:r>
-      <w:r>
-        <w:rPr>
-          <w:u w:val="single"/>
-        </w:rPr>
-        <w:t xml:space="preserve">Python &amp; </w:t>
-      </w:r>
-      <w:proofErr w:type="spellStart"/>
-      <w:r>
-        <w:rPr>
-          <w:u w:val="single"/>
-        </w:rPr>
-        <w:t>CustomTkinter</w:t>
-      </w:r>
-      <w:proofErr w:type="spellEnd"/>
-      <w:r>
-        <w:t xml:space="preserve">                                 </w:t>
-      </w:r>
-      <w:r>
-        <w:tab/>
-        <w:t xml:space="preserve">       </w:t>
-      </w:r>
-      <w:r>
-        <w:t xml:space="preserve"> </w:t>
-      </w:r>
-      <w:r>
-        <w:t>Hours:</w:t>
-      </w:r>
-      <w:r>
-        <w:t xml:space="preserve"> </w:t>
-      </w:r>
-      <w:r>
-        <w:rPr>
-          <w:u w:val="single"/>
-        </w:rPr>
-        <w:t>1</w:t>
-      </w:r>
-      <w:r>
-        <w:rPr>
-          <w:u w:val="single"/>
-        </w:rPr>
-        <w:t>4</w:t>
-      </w:r>
-      <w:r>
-        <w:rPr>
-          <w:u w:val="single"/>
-        </w:rPr>
-        <w:t>h</w:t>
-      </w:r>
-    </w:p>
-    <w:p>
-      <w:pPr>
-        <w:jc w:val="left"/>
-      </w:pPr>
-    </w:p>
-    <w:p>
-      <w:pPr>
-        <w:jc w:val="left"/>
-        <w:rPr>
-          <w:u w:val="single"/>
-        </w:rPr>
-      </w:pPr>
-      <w:r>
-        <w:t xml:space="preserve">Task </w:t>
-      </w:r>
-      <w:r>
-        <w:t>3</w:t>
-      </w:r>
-      <w:r>
-        <w:t xml:space="preserve">: </w:t>
-      </w:r>
-      <w:r>
-        <w:rPr>
-          <w:u w:val="single"/>
-        </w:rPr>
-        <w:t>Test Python on Pi</w:t>
-      </w:r>
-      <w:r>
-        <w:t xml:space="preserve">                                                               Hours:</w:t>
-      </w:r>
-      <w:r>
-        <w:t xml:space="preserve"> </w:t>
-      </w:r>
-      <w:r>
-        <w:rPr>
-          <w:u w:val="single"/>
-        </w:rPr>
-        <w:t>4</w:t>
-      </w:r>
-      <w:r>
-        <w:rPr>
-          <w:u w:val="single"/>
-        </w:rPr>
-        <w:t>h</w:t>
-      </w:r>
-    </w:p>
-    <w:p>
-      <w:pPr>
-        <w:jc w:val="left"/>
-        <w:rPr>
-          <w:u w:val="single"/>
-        </w:rPr>
-      </w:pPr>
-    </w:p>
-    <w:p>
-      <w:pPr>
-        <w:jc w:val="left"/>
-      </w:pPr>
-      <w:r>
-        <w:t xml:space="preserve">Task 4: </w:t>
-      </w:r>
-      <w:r>
-        <w:rPr>
-          <w:u w:val="single"/>
-        </w:rPr>
-        <w:t>Work on presentation</w:t>
-      </w:r>
-      <w:r>
-        <w:tab/>
-      </w:r>
-      <w:r>
-        <w:tab/>
-      </w:r>
-      <w:r>
-        <w:tab/>
-      </w:r>
-      <w:r>
-        <w:tab/>
-      </w:r>
-      <w:r>
-        <w:tab/>
-        <w:t xml:space="preserve">        </w:t>
-      </w:r>
-      <w:r>
-        <w:t xml:space="preserve">Hours: </w:t>
-      </w:r>
-      <w:r>
-        <w:rPr>
-          <w:u w:val="single"/>
-        </w:rPr>
-        <w:t>6</w:t>
+        <w:t>9</w:t>
       </w:r>
       <w:r>
         <w:rPr>

</xml_diff>